<commit_message>
class 8 hw as well as others
</commit_message>
<xml_diff>
--- a/class 10 summer homework.docx
+++ b/class 10 summer homework.docx
@@ -101,27 +101,7 @@
           <w:bCs/>
           <w:sz w:val="20"/>
         </w:rPr>
-        <w:t xml:space="preserve">Ratnanagar-7, </w:t>
-      </w:r>
-      <w:proofErr w:type="spellStart"/>
-      <w:r>
-        <w:rPr>
-          <w:rFonts w:ascii="Times New Roman" w:hAnsi="Times New Roman"/>
-          <w:b/>
-          <w:bCs/>
-          <w:sz w:val="20"/>
-        </w:rPr>
-        <w:t>Sauraha</w:t>
-      </w:r>
-      <w:proofErr w:type="spellEnd"/>
-      <w:r>
-        <w:rPr>
-          <w:rFonts w:ascii="Times New Roman" w:hAnsi="Times New Roman"/>
-          <w:b/>
-          <w:bCs/>
-          <w:sz w:val="20"/>
-        </w:rPr>
-        <w:t>, Chitwan</w:t>
+        <w:t>Ratnanagar-7, Sauraha, Chitwan</w:t>
       </w:r>
     </w:p>
     <w:p>
@@ -270,16 +250,14 @@
         <w:rPr>
           <w:rFonts w:ascii="Times New Roman" w:hAnsi="Times New Roman" w:cs="Times New Roman"/>
         </w:rPr>
-        <w:t xml:space="preserve">Complete 25 </w:t>
-      </w:r>
-      <w:proofErr w:type="spellStart"/>
-      <w:r>
-        <w:rPr>
-          <w:rFonts w:ascii="Times New Roman" w:hAnsi="Times New Roman" w:cs="Times New Roman"/>
-        </w:rPr>
-        <w:t>numericals</w:t>
-      </w:r>
-      <w:proofErr w:type="spellEnd"/>
+        <w:t>Complete 25 numerical</w:t>
+      </w:r>
+      <w:r>
+        <w:rPr>
+          <w:rFonts w:ascii="Times New Roman" w:hAnsi="Times New Roman" w:cs="Times New Roman"/>
+        </w:rPr>
+        <w:t xml:space="preserve"> solutions</w:t>
+      </w:r>
       <w:r>
         <w:rPr>
           <w:rFonts w:ascii="Times New Roman" w:hAnsi="Times New Roman" w:cs="Times New Roman"/>
@@ -381,6 +359,124 @@
     </w:p>
     <w:p>
       <w:pPr>
+        <w:pStyle w:val="ListParagraph"/>
+        <w:numPr>
+          <w:ilvl w:val="0"/>
+          <w:numId w:val="2"/>
+        </w:numPr>
+        <w:spacing w:after="0" w:line="240" w:lineRule="auto"/>
+        <w:rPr>
+          <w:rFonts w:ascii="Times New Roman" w:hAnsi="Times New Roman" w:cs="Times New Roman"/>
+          <w:bCs/>
+        </w:rPr>
+      </w:pPr>
+      <w:r>
+        <w:rPr>
+          <w:rFonts w:ascii="Times New Roman" w:hAnsi="Times New Roman" w:cs="Times New Roman"/>
+          <w:bCs/>
+        </w:rPr>
+        <w:t>Draw map of Nepal and insert the following:</w:t>
+      </w:r>
+    </w:p>
+    <w:p>
+      <w:pPr>
+        <w:pStyle w:val="ListParagraph"/>
+        <w:spacing w:after="0" w:line="240" w:lineRule="auto"/>
+        <w:rPr>
+          <w:rFonts w:ascii="Times New Roman" w:hAnsi="Times New Roman" w:cs="Times New Roman"/>
+          <w:bCs/>
+        </w:rPr>
+      </w:pPr>
+      <w:r>
+        <w:rPr>
+          <w:rFonts w:ascii="Times New Roman" w:hAnsi="Times New Roman" w:cs="Times New Roman"/>
+          <w:bCs/>
+        </w:rPr>
+        <w:t>5</w:t>
+      </w:r>
+      <w:r>
+        <w:rPr>
+          <w:rFonts w:ascii="Times New Roman" w:hAnsi="Times New Roman" w:cs="Times New Roman"/>
+          <w:bCs/>
+        </w:rPr>
+        <w:t xml:space="preserve"> Mountains, 5 Rivers, 5</w:t>
+      </w:r>
+      <w:r>
+        <w:rPr>
+          <w:rFonts w:ascii="Times New Roman" w:hAnsi="Times New Roman" w:cs="Times New Roman"/>
+          <w:bCs/>
+        </w:rPr>
+        <w:t xml:space="preserve"> Temples, 5 Major Cities and </w:t>
+      </w:r>
+      <w:r>
+        <w:rPr>
+          <w:rFonts w:ascii="Times New Roman" w:hAnsi="Times New Roman" w:cs="Times New Roman"/>
+          <w:bCs/>
+        </w:rPr>
+        <w:t xml:space="preserve">5 </w:t>
+      </w:r>
+      <w:r>
+        <w:rPr>
+          <w:rFonts w:ascii="Times New Roman" w:hAnsi="Times New Roman" w:cs="Times New Roman"/>
+          <w:bCs/>
+        </w:rPr>
+        <w:t>Lakes</w:t>
+      </w:r>
+    </w:p>
+    <w:p>
+      <w:pPr>
+        <w:pStyle w:val="ListParagraph"/>
+        <w:spacing w:after="0" w:line="240" w:lineRule="auto"/>
+        <w:rPr>
+          <w:rFonts w:ascii="Times New Roman" w:hAnsi="Times New Roman" w:cs="Times New Roman"/>
+          <w:bCs/>
+        </w:rPr>
+      </w:pPr>
+      <w:r>
+        <w:rPr>
+          <w:rFonts w:ascii="Times New Roman" w:hAnsi="Times New Roman" w:cs="Times New Roman"/>
+          <w:bCs/>
+        </w:rPr>
+        <w:t>(project work</w:t>
+      </w:r>
+      <w:r>
+        <w:rPr>
+          <w:rFonts w:ascii="Times New Roman" w:hAnsi="Times New Roman" w:cs="Times New Roman"/>
+          <w:bCs/>
+        </w:rPr>
+        <w:t xml:space="preserve"> in </w:t>
+      </w:r>
+      <w:r>
+        <w:rPr>
+          <w:rFonts w:ascii="Times New Roman" w:hAnsi="Times New Roman" w:cs="Times New Roman"/>
+          <w:bCs/>
+        </w:rPr>
+        <w:t xml:space="preserve">5 </w:t>
+      </w:r>
+      <w:r>
+        <w:rPr>
+          <w:rFonts w:ascii="Times New Roman" w:hAnsi="Times New Roman" w:cs="Times New Roman"/>
+          <w:bCs/>
+        </w:rPr>
+        <w:t>A4 size Paper</w:t>
+      </w:r>
+      <w:r>
+        <w:rPr>
+          <w:rFonts w:ascii="Times New Roman" w:hAnsi="Times New Roman" w:cs="Times New Roman"/>
+          <w:bCs/>
+        </w:rPr>
+        <w:t>s</w:t>
+      </w:r>
+      <w:r>
+        <w:rPr>
+          <w:rFonts w:ascii="Times New Roman" w:hAnsi="Times New Roman" w:cs="Times New Roman"/>
+          <w:bCs/>
+        </w:rPr>
+        <w:t>)</w:t>
+      </w:r>
+    </w:p>
+    <w:p>
+      <w:pPr>
         <w:spacing w:after="0" w:line="240" w:lineRule="auto"/>
         <w:rPr>
           <w:rFonts w:ascii="Times New Roman" w:hAnsi="Times New Roman" w:cs="Times New Roman"/>
@@ -504,6 +600,12 @@
         </w:rPr>
         <w:t>paper</w:t>
       </w:r>
+      <w:r>
+        <w:rPr>
+          <w:rFonts w:ascii="Times New Roman" w:hAnsi="Times New Roman" w:cs="Times New Roman"/>
+        </w:rPr>
+        <w:t>.</w:t>
+      </w:r>
     </w:p>
     <w:p>
       <w:pPr>
@@ -665,10 +767,872 @@
         <w:t>.</w:t>
       </w:r>
     </w:p>
+    <w:p>
+      <w:pPr>
+        <w:spacing w:after="0" w:line="240" w:lineRule="auto"/>
+        <w:jc w:val="center"/>
+        <w:rPr>
+          <w:rFonts w:ascii="Times New Roman" w:hAnsi="Times New Roman" w:cs="Times New Roman"/>
+          <w:b/>
+          <w:bCs/>
+          <w:i/>
+          <w:iCs/>
+          <w:u w:val="single"/>
+        </w:rPr>
+      </w:pPr>
+    </w:p>
+    <w:p>
+      <w:pPr>
+        <w:spacing w:after="0" w:line="240" w:lineRule="auto"/>
+        <w:jc w:val="center"/>
+        <w:rPr>
+          <w:rFonts w:ascii="Times New Roman" w:hAnsi="Times New Roman" w:cs="Times New Roman"/>
+          <w:b/>
+          <w:bCs/>
+          <w:i/>
+          <w:iCs/>
+          <w:u w:val="single"/>
+        </w:rPr>
+      </w:pPr>
+    </w:p>
+    <w:p>
+      <w:pPr>
+        <w:spacing w:after="0" w:line="240" w:lineRule="auto"/>
+        <w:jc w:val="center"/>
+        <w:rPr>
+          <w:rFonts w:ascii="Times New Roman" w:hAnsi="Times New Roman" w:cs="Times New Roman"/>
+          <w:b/>
+          <w:bCs/>
+          <w:i/>
+          <w:iCs/>
+          <w:u w:val="single"/>
+        </w:rPr>
+      </w:pPr>
+    </w:p>
+    <w:p>
+      <w:pPr>
+        <w:spacing w:after="0" w:line="240" w:lineRule="auto"/>
+        <w:jc w:val="center"/>
+        <w:rPr>
+          <w:rFonts w:ascii="Times New Roman" w:hAnsi="Times New Roman" w:cs="Times New Roman"/>
+          <w:b/>
+          <w:bCs/>
+          <w:i/>
+          <w:iCs/>
+          <w:u w:val="single"/>
+        </w:rPr>
+      </w:pPr>
+    </w:p>
+    <w:p>
+      <w:pPr>
+        <w:spacing w:after="0" w:line="240" w:lineRule="auto"/>
+        <w:jc w:val="center"/>
+        <w:rPr>
+          <w:rFonts w:ascii="Times New Roman" w:hAnsi="Times New Roman" w:cs="Times New Roman"/>
+          <w:b/>
+          <w:bCs/>
+          <w:i/>
+          <w:iCs/>
+          <w:u w:val="single"/>
+        </w:rPr>
+      </w:pPr>
+    </w:p>
+    <w:p>
+      <w:pPr>
+        <w:spacing w:after="0" w:line="240" w:lineRule="auto"/>
+        <w:jc w:val="center"/>
+        <w:rPr>
+          <w:rFonts w:ascii="Times New Roman" w:hAnsi="Times New Roman" w:cs="Times New Roman"/>
+          <w:b/>
+          <w:bCs/>
+          <w:i/>
+          <w:iCs/>
+          <w:u w:val="single"/>
+        </w:rPr>
+      </w:pPr>
+    </w:p>
+    <w:p>
+      <w:pPr>
+        <w:spacing w:after="0" w:line="240" w:lineRule="auto"/>
+        <w:jc w:val="center"/>
+        <w:rPr>
+          <w:rFonts w:ascii="Times New Roman" w:hAnsi="Times New Roman" w:cs="Times New Roman"/>
+          <w:b/>
+          <w:bCs/>
+          <w:i/>
+          <w:iCs/>
+          <w:u w:val="single"/>
+        </w:rPr>
+      </w:pPr>
+    </w:p>
+    <w:p>
+      <w:pPr>
+        <w:spacing w:after="0" w:line="240" w:lineRule="auto"/>
+        <w:jc w:val="center"/>
+        <w:rPr>
+          <w:rFonts w:ascii="Times New Roman" w:hAnsi="Times New Roman" w:cs="Times New Roman"/>
+          <w:b/>
+          <w:bCs/>
+          <w:i/>
+          <w:iCs/>
+          <w:u w:val="single"/>
+        </w:rPr>
+      </w:pPr>
+    </w:p>
+    <w:p>
+      <w:pPr>
+        <w:spacing w:after="0" w:line="240" w:lineRule="auto"/>
+        <w:jc w:val="center"/>
+        <w:rPr>
+          <w:rFonts w:ascii="Times New Roman" w:hAnsi="Times New Roman" w:cs="Times New Roman"/>
+          <w:b/>
+          <w:bCs/>
+          <w:i/>
+          <w:iCs/>
+          <w:u w:val="single"/>
+        </w:rPr>
+      </w:pPr>
+    </w:p>
+    <w:p>
+      <w:pPr>
+        <w:spacing w:after="0" w:line="240" w:lineRule="auto"/>
+        <w:jc w:val="center"/>
+        <w:rPr>
+          <w:rFonts w:ascii="Times New Roman" w:hAnsi="Times New Roman" w:cs="Times New Roman"/>
+          <w:b/>
+          <w:bCs/>
+          <w:i/>
+          <w:iCs/>
+          <w:u w:val="single"/>
+        </w:rPr>
+      </w:pPr>
+    </w:p>
+    <w:p>
+      <w:pPr>
+        <w:spacing w:after="0" w:line="240" w:lineRule="auto"/>
+        <w:jc w:val="center"/>
+        <w:rPr>
+          <w:rFonts w:ascii="Times New Roman" w:hAnsi="Times New Roman" w:cs="Times New Roman"/>
+          <w:b/>
+          <w:bCs/>
+          <w:i/>
+          <w:iCs/>
+          <w:u w:val="single"/>
+        </w:rPr>
+      </w:pPr>
+    </w:p>
+    <w:p>
+      <w:pPr>
+        <w:spacing w:after="0" w:line="240" w:lineRule="auto"/>
+        <w:ind w:left="720" w:firstLine="720"/>
+        <w:rPr>
+          <w:rFonts w:ascii="Times New Roman" w:hAnsi="Times New Roman"/>
+          <w:b/>
+          <w:bCs/>
+          <w:sz w:val="36"/>
+          <w:szCs w:val="36"/>
+        </w:rPr>
+      </w:pPr>
+      <w:r>
+        <w:rPr>
+          <w:noProof/>
+        </w:rPr>
+        <w:drawing>
+          <wp:anchor distT="0" distB="0" distL="114300" distR="114300" simplePos="0" relativeHeight="251661312" behindDoc="0" locked="0" layoutInCell="1" allowOverlap="1" wp14:anchorId="7601DC4E" wp14:editId="406DA0A9">
+            <wp:simplePos x="0" y="0"/>
+            <wp:positionH relativeFrom="margin">
+              <wp:posOffset>381000</wp:posOffset>
+            </wp:positionH>
+            <wp:positionV relativeFrom="paragraph">
+              <wp:posOffset>0</wp:posOffset>
+            </wp:positionV>
+            <wp:extent cx="457200" cy="532130"/>
+            <wp:effectExtent l="0" t="0" r="0" b="1905"/>
+            <wp:wrapNone/>
+            <wp:docPr id="2147012709" name="Picture 1"/>
+            <wp:cNvGraphicFramePr>
+              <a:graphicFrameLocks xmlns:a="http://schemas.openxmlformats.org/drawingml/2006/main" noChangeAspect="1"/>
+            </wp:cNvGraphicFramePr>
+            <a:graphic xmlns:a="http://schemas.openxmlformats.org/drawingml/2006/main">
+              <a:graphicData uri="http://schemas.openxmlformats.org/drawingml/2006/picture">
+                <pic:pic xmlns:pic="http://schemas.openxmlformats.org/drawingml/2006/picture">
+                  <pic:nvPicPr>
+                    <pic:cNvPr id="64187946" name="Picture 1"/>
+                    <pic:cNvPicPr>
+                      <a:picLocks noChangeAspect="1" noChangeArrowheads="1"/>
+                    </pic:cNvPicPr>
+                  </pic:nvPicPr>
+                  <pic:blipFill>
+                    <a:blip r:embed="rId5">
+                      <a:extLst>
+                        <a:ext uri="{28A0092B-C50C-407E-A947-70E740481C1C}">
+                          <a14:useLocalDpi xmlns:a14="http://schemas.microsoft.com/office/drawing/2010/main" val="0"/>
+                        </a:ext>
+                      </a:extLst>
+                    </a:blip>
+                    <a:srcRect/>
+                    <a:stretch>
+                      <a:fillRect/>
+                    </a:stretch>
+                  </pic:blipFill>
+                  <pic:spPr>
+                    <a:xfrm>
+                      <a:off x="0" y="0"/>
+                      <a:ext cx="457200" cy="532130"/>
+                    </a:xfrm>
+                    <a:prstGeom prst="rect">
+                      <a:avLst/>
+                    </a:prstGeom>
+                    <a:noFill/>
+                  </pic:spPr>
+                </pic:pic>
+              </a:graphicData>
+            </a:graphic>
+          </wp:anchor>
+        </w:drawing>
+      </w:r>
+      <w:r>
+        <w:rPr>
+          <w:rFonts w:ascii="Franklin Gothic Demi" w:hAnsi="Franklin Gothic Demi"/>
+          <w:b/>
+          <w:bCs/>
+          <w:sz w:val="36"/>
+          <w:szCs w:val="36"/>
+        </w:rPr>
+        <w:t>Green Society Public School</w:t>
+      </w:r>
+    </w:p>
+    <w:p>
+      <w:pPr>
+        <w:spacing w:after="0" w:line="240" w:lineRule="auto"/>
+        <w:jc w:val="center"/>
+        <w:rPr>
+          <w:rFonts w:ascii="Times New Roman" w:hAnsi="Times New Roman"/>
+          <w:b/>
+          <w:bCs/>
+          <w:sz w:val="20"/>
+        </w:rPr>
+      </w:pPr>
+      <w:r>
+        <w:rPr>
+          <w:rFonts w:ascii="Times New Roman" w:hAnsi="Times New Roman"/>
+          <w:b/>
+          <w:bCs/>
+          <w:sz w:val="20"/>
+        </w:rPr>
+        <w:t>Ratnanagar-7, Sauraha, Chitwan</w:t>
+      </w:r>
+    </w:p>
+    <w:p>
+      <w:pPr>
+        <w:spacing w:after="0" w:line="240" w:lineRule="auto"/>
+        <w:jc w:val="center"/>
+        <w:rPr>
+          <w:rFonts w:ascii="Times New Roman" w:hAnsi="Times New Roman"/>
+          <w:b/>
+          <w:bCs/>
+          <w:sz w:val="20"/>
+        </w:rPr>
+      </w:pPr>
+      <w:r>
+        <w:rPr>
+          <w:rFonts w:ascii="Times New Roman" w:hAnsi="Times New Roman"/>
+          <w:b/>
+          <w:bCs/>
+          <w:sz w:val="24"/>
+          <w:szCs w:val="24"/>
+          <w:u w:val="single"/>
+        </w:rPr>
+        <w:t>Summer Vacation Assignment - 2082</w:t>
+      </w:r>
+    </w:p>
+    <w:p>
+      <w:pPr>
+        <w:spacing w:after="0" w:line="240" w:lineRule="auto"/>
+        <w:rPr>
+          <w:rFonts w:ascii="Times New Roman" w:hAnsi="Times New Roman" w:cs="Times New Roman"/>
+          <w:b/>
+          <w:sz w:val="28"/>
+          <w:szCs w:val="28"/>
+        </w:rPr>
+      </w:pPr>
+      <w:r>
+        <w:rPr>
+          <w:rFonts w:ascii="Times New Roman" w:hAnsi="Times New Roman" w:cs="Times New Roman"/>
+          <w:b/>
+          <w:sz w:val="28"/>
+          <w:szCs w:val="28"/>
+        </w:rPr>
+        <w:t>Class: Ten</w:t>
+      </w:r>
+    </w:p>
+    <w:p>
+      <w:pPr>
+        <w:spacing w:after="0" w:line="240" w:lineRule="auto"/>
+        <w:rPr>
+          <w:rFonts w:ascii="Times New Roman" w:hAnsi="Times New Roman" w:cs="Times New Roman"/>
+          <w:b/>
+          <w:sz w:val="28"/>
+          <w:szCs w:val="28"/>
+        </w:rPr>
+      </w:pPr>
+      <w:r>
+        <w:rPr>
+          <w:rFonts w:ascii="Times New Roman" w:hAnsi="Times New Roman" w:cs="Times New Roman"/>
+          <w:b/>
+          <w:sz w:val="28"/>
+          <w:szCs w:val="28"/>
+        </w:rPr>
+        <w:t>Subject: Science</w:t>
+      </w:r>
+    </w:p>
+    <w:p>
+      <w:pPr>
+        <w:pStyle w:val="ListParagraph"/>
+        <w:numPr>
+          <w:ilvl w:val="0"/>
+          <w:numId w:val="4"/>
+        </w:numPr>
+        <w:tabs>
+          <w:tab w:val="left" w:pos="1080"/>
+          <w:tab w:val="left" w:pos="1170"/>
+          <w:tab w:val="left" w:pos="1350"/>
+        </w:tabs>
+        <w:spacing w:after="0" w:line="240" w:lineRule="auto"/>
+        <w:rPr>
+          <w:rFonts w:ascii="Times New Roman" w:hAnsi="Times New Roman" w:cs="Times New Roman"/>
+        </w:rPr>
+      </w:pPr>
+      <w:r>
+        <w:rPr>
+          <w:rFonts w:ascii="Times New Roman" w:hAnsi="Times New Roman" w:cs="Times New Roman"/>
+        </w:rPr>
+        <w:t>Redo question of science of “First Term Exam-2082”.</w:t>
+      </w:r>
+    </w:p>
+    <w:p>
+      <w:pPr>
+        <w:pStyle w:val="ListParagraph"/>
+        <w:numPr>
+          <w:ilvl w:val="0"/>
+          <w:numId w:val="4"/>
+        </w:numPr>
+        <w:tabs>
+          <w:tab w:val="left" w:pos="1080"/>
+          <w:tab w:val="left" w:pos="1170"/>
+          <w:tab w:val="left" w:pos="1350"/>
+        </w:tabs>
+        <w:spacing w:after="0" w:line="240" w:lineRule="auto"/>
+        <w:rPr>
+          <w:rFonts w:ascii="Times New Roman" w:hAnsi="Times New Roman" w:cs="Times New Roman"/>
+        </w:rPr>
+      </w:pPr>
+      <w:r>
+        <w:rPr>
+          <w:rFonts w:ascii="Times New Roman" w:hAnsi="Times New Roman" w:cs="Times New Roman"/>
+        </w:rPr>
+        <w:t>Complete all notes of science.</w:t>
+      </w:r>
+    </w:p>
+    <w:p>
+      <w:pPr>
+        <w:pStyle w:val="ListParagraph"/>
+        <w:numPr>
+          <w:ilvl w:val="0"/>
+          <w:numId w:val="4"/>
+        </w:numPr>
+        <w:tabs>
+          <w:tab w:val="left" w:pos="1080"/>
+          <w:tab w:val="left" w:pos="1170"/>
+          <w:tab w:val="left" w:pos="1350"/>
+        </w:tabs>
+        <w:spacing w:after="0" w:line="240" w:lineRule="auto"/>
+        <w:rPr>
+          <w:rFonts w:ascii="Times New Roman" w:hAnsi="Times New Roman" w:cs="Times New Roman"/>
+        </w:rPr>
+      </w:pPr>
+      <w:r>
+        <w:rPr>
+          <w:rFonts w:ascii="Times New Roman" w:hAnsi="Times New Roman" w:cs="Times New Roman"/>
+        </w:rPr>
+        <w:t>Complete 25 numerical</w:t>
+      </w:r>
+      <w:r>
+        <w:rPr>
+          <w:rFonts w:ascii="Times New Roman" w:hAnsi="Times New Roman" w:cs="Times New Roman"/>
+        </w:rPr>
+        <w:t xml:space="preserve"> </w:t>
+      </w:r>
+      <w:r>
+        <w:rPr>
+          <w:rFonts w:ascii="Times New Roman" w:hAnsi="Times New Roman" w:cs="Times New Roman"/>
+        </w:rPr>
+        <w:t>s</w:t>
+      </w:r>
+      <w:r>
+        <w:rPr>
+          <w:rFonts w:ascii="Times New Roman" w:hAnsi="Times New Roman" w:cs="Times New Roman"/>
+        </w:rPr>
+        <w:t>olutions</w:t>
+      </w:r>
+      <w:r>
+        <w:rPr>
+          <w:rFonts w:ascii="Times New Roman" w:hAnsi="Times New Roman" w:cs="Times New Roman"/>
+        </w:rPr>
+        <w:t xml:space="preserve"> from science practice book (lesson included: force and pressure)</w:t>
+      </w:r>
+    </w:p>
+    <w:p>
+      <w:pPr>
+        <w:pStyle w:val="ListParagraph"/>
+        <w:numPr>
+          <w:ilvl w:val="0"/>
+          <w:numId w:val="4"/>
+        </w:numPr>
+        <w:tabs>
+          <w:tab w:val="left" w:pos="1080"/>
+          <w:tab w:val="left" w:pos="1170"/>
+          <w:tab w:val="left" w:pos="1350"/>
+        </w:tabs>
+        <w:spacing w:after="0" w:line="240" w:lineRule="auto"/>
+        <w:rPr>
+          <w:rFonts w:ascii="Times New Roman" w:hAnsi="Times New Roman" w:cs="Times New Roman"/>
+        </w:rPr>
+      </w:pPr>
+      <w:r>
+        <w:rPr>
+          <w:rFonts w:ascii="Times New Roman" w:hAnsi="Times New Roman" w:cs="Times New Roman"/>
+        </w:rPr>
+        <w:t xml:space="preserve">Write down the electronic configuration of all elements from </w:t>
+      </w:r>
+      <w:r>
+        <w:rPr>
+          <w:rFonts w:ascii="Times New Roman" w:hAnsi="Times New Roman" w:cs="Times New Roman"/>
+          <w:i/>
+          <w:iCs/>
+        </w:rPr>
+        <w:t>Hydrogen</w:t>
+      </w:r>
+      <w:r>
+        <w:rPr>
+          <w:rFonts w:ascii="Times New Roman" w:hAnsi="Times New Roman" w:cs="Times New Roman"/>
+        </w:rPr>
+        <w:t xml:space="preserve"> to </w:t>
+      </w:r>
+      <w:r>
+        <w:rPr>
+          <w:rFonts w:ascii="Times New Roman" w:hAnsi="Times New Roman" w:cs="Times New Roman"/>
+          <w:i/>
+          <w:iCs/>
+        </w:rPr>
+        <w:t>Calcium</w:t>
+      </w:r>
+      <w:r>
+        <w:rPr>
+          <w:rFonts w:ascii="Times New Roman" w:hAnsi="Times New Roman" w:cs="Times New Roman"/>
+        </w:rPr>
+        <w:t xml:space="preserve"> (based on sub-shell/orbitals) and write down their valency, group, period, block and symbol of each of them.</w:t>
+      </w:r>
+    </w:p>
+    <w:p>
+      <w:pPr>
+        <w:spacing w:after="0" w:line="240" w:lineRule="auto"/>
+        <w:rPr>
+          <w:rFonts w:ascii="Times New Roman" w:hAnsi="Times New Roman" w:cs="Times New Roman"/>
+          <w:b/>
+          <w:sz w:val="28"/>
+          <w:szCs w:val="28"/>
+        </w:rPr>
+      </w:pPr>
+      <w:r>
+        <w:rPr>
+          <w:rFonts w:ascii="Times New Roman" w:hAnsi="Times New Roman" w:cs="Times New Roman"/>
+          <w:b/>
+          <w:sz w:val="28"/>
+          <w:szCs w:val="28"/>
+        </w:rPr>
+        <w:t>Subject: Social</w:t>
+      </w:r>
+    </w:p>
+    <w:p>
+      <w:pPr>
+        <w:pStyle w:val="ListParagraph"/>
+        <w:numPr>
+          <w:ilvl w:val="0"/>
+          <w:numId w:val="7"/>
+        </w:numPr>
+        <w:spacing w:after="0" w:line="240" w:lineRule="auto"/>
+        <w:rPr>
+          <w:rFonts w:ascii="Times New Roman" w:hAnsi="Times New Roman" w:cs="Times New Roman"/>
+          <w:bCs/>
+        </w:rPr>
+      </w:pPr>
+      <w:r>
+        <w:rPr>
+          <w:rFonts w:ascii="Times New Roman" w:hAnsi="Times New Roman" w:cs="Times New Roman"/>
+          <w:bCs/>
+        </w:rPr>
+        <w:t>Complete note up to first terminal examination.</w:t>
+      </w:r>
+    </w:p>
+    <w:p>
+      <w:pPr>
+        <w:pStyle w:val="ListParagraph"/>
+        <w:numPr>
+          <w:ilvl w:val="0"/>
+          <w:numId w:val="7"/>
+        </w:numPr>
+        <w:spacing w:after="0" w:line="240" w:lineRule="auto"/>
+        <w:rPr>
+          <w:rFonts w:ascii="Times New Roman" w:hAnsi="Times New Roman" w:cs="Times New Roman"/>
+          <w:bCs/>
+        </w:rPr>
+      </w:pPr>
+      <w:r>
+        <w:rPr>
+          <w:rFonts w:ascii="Times New Roman" w:hAnsi="Times New Roman" w:cs="Times New Roman"/>
+          <w:bCs/>
+        </w:rPr>
+        <w:t>Draw map of Nepal and insert the following:</w:t>
+      </w:r>
+    </w:p>
+    <w:p>
+      <w:pPr>
+        <w:pStyle w:val="ListParagraph"/>
+        <w:spacing w:after="0" w:line="240" w:lineRule="auto"/>
+        <w:rPr>
+          <w:rFonts w:ascii="Times New Roman" w:hAnsi="Times New Roman" w:cs="Times New Roman"/>
+          <w:bCs/>
+        </w:rPr>
+      </w:pPr>
+      <w:r>
+        <w:rPr>
+          <w:rFonts w:ascii="Times New Roman" w:hAnsi="Times New Roman" w:cs="Times New Roman"/>
+          <w:bCs/>
+        </w:rPr>
+        <w:t>5 Mountains, 5 Rivers, 5 Temples, 5 Major Cities and 5 Lakes</w:t>
+      </w:r>
+    </w:p>
+    <w:p>
+      <w:pPr>
+        <w:pStyle w:val="ListParagraph"/>
+        <w:spacing w:after="0" w:line="240" w:lineRule="auto"/>
+        <w:rPr>
+          <w:rFonts w:ascii="Times New Roman" w:hAnsi="Times New Roman" w:cs="Times New Roman"/>
+          <w:bCs/>
+        </w:rPr>
+      </w:pPr>
+      <w:r>
+        <w:rPr>
+          <w:rFonts w:ascii="Times New Roman" w:hAnsi="Times New Roman" w:cs="Times New Roman"/>
+          <w:bCs/>
+        </w:rPr>
+        <w:t>(project work</w:t>
+      </w:r>
+      <w:r>
+        <w:rPr>
+          <w:rFonts w:ascii="Times New Roman" w:hAnsi="Times New Roman" w:cs="Times New Roman"/>
+          <w:bCs/>
+        </w:rPr>
+        <w:t xml:space="preserve"> in 5 A4 size Papers)</w:t>
+      </w:r>
+    </w:p>
+    <w:p>
+      <w:pPr>
+        <w:spacing w:after="0" w:line="240" w:lineRule="auto"/>
+        <w:rPr>
+          <w:rFonts w:ascii="Times New Roman" w:hAnsi="Times New Roman" w:cs="Times New Roman"/>
+          <w:b/>
+          <w:bCs/>
+          <w:sz w:val="28"/>
+          <w:szCs w:val="28"/>
+        </w:rPr>
+      </w:pPr>
+      <w:r>
+        <w:rPr>
+          <w:rFonts w:ascii="Times New Roman" w:hAnsi="Times New Roman" w:cs="Times New Roman"/>
+          <w:b/>
+          <w:bCs/>
+          <w:sz w:val="28"/>
+          <w:szCs w:val="28"/>
+        </w:rPr>
+        <w:t>Subject: Computer</w:t>
+      </w:r>
+    </w:p>
+    <w:p>
+      <w:pPr>
+        <w:pStyle w:val="ListParagraph"/>
+        <w:numPr>
+          <w:ilvl w:val="0"/>
+          <w:numId w:val="6"/>
+        </w:numPr>
+        <w:spacing w:after="0" w:line="240" w:lineRule="auto"/>
+        <w:rPr>
+          <w:rFonts w:ascii="Times New Roman" w:hAnsi="Times New Roman" w:cs="Times New Roman"/>
+        </w:rPr>
+      </w:pPr>
+      <w:r>
+        <w:rPr>
+          <w:rFonts w:ascii="Times New Roman" w:hAnsi="Times New Roman" w:cs="Times New Roman"/>
+        </w:rPr>
+        <w:t>Complete all the programs of sub, function and mixed (Sub and Function) from “Bishal Rijal” YT Channel</w:t>
+      </w:r>
+    </w:p>
+    <w:p>
+      <w:pPr>
+        <w:spacing w:after="0" w:line="240" w:lineRule="auto"/>
+        <w:rPr>
+          <w:rFonts w:ascii="Times New Roman" w:hAnsi="Times New Roman" w:cs="Times New Roman"/>
+          <w:b/>
+          <w:bCs/>
+          <w:sz w:val="28"/>
+          <w:szCs w:val="28"/>
+        </w:rPr>
+      </w:pPr>
+      <w:r>
+        <w:rPr>
+          <w:rFonts w:ascii="Times New Roman" w:hAnsi="Times New Roman" w:cs="Times New Roman"/>
+          <w:b/>
+          <w:bCs/>
+          <w:sz w:val="28"/>
+          <w:szCs w:val="28"/>
+        </w:rPr>
+        <w:t xml:space="preserve">Subject: </w:t>
+      </w:r>
+      <w:r>
+        <w:rPr>
+          <w:rFonts w:ascii="Times New Roman" w:hAnsi="Times New Roman" w:cs="Times New Roman"/>
+          <w:b/>
+          <w:bCs/>
+          <w:sz w:val="28"/>
+          <w:szCs w:val="28"/>
+        </w:rPr>
+        <w:t>English</w:t>
+      </w:r>
+    </w:p>
+    <w:p>
+      <w:pPr>
+        <w:spacing w:after="0" w:line="240" w:lineRule="auto"/>
+        <w:ind w:left="432"/>
+        <w:rPr>
+          <w:rFonts w:ascii="Times New Roman" w:hAnsi="Times New Roman" w:cs="Times New Roman"/>
+        </w:rPr>
+      </w:pPr>
+      <w:r>
+        <w:rPr>
+          <w:rFonts w:ascii="Times New Roman" w:hAnsi="Times New Roman" w:cs="Times New Roman"/>
+          <w:sz w:val="2"/>
+          <w:szCs w:val="2"/>
+        </w:rPr>
+        <w:br/>
+      </w:r>
+      <w:r>
+        <w:rPr>
+          <w:rFonts w:ascii="Times New Roman" w:hAnsi="Times New Roman" w:cs="Times New Roman"/>
+        </w:rPr>
+        <w:t xml:space="preserve">1. </w:t>
+      </w:r>
+      <w:r>
+        <w:rPr>
+          <w:rFonts w:ascii="Times New Roman" w:hAnsi="Times New Roman" w:cs="Times New Roman"/>
+        </w:rPr>
+        <w:t>Write an essay about "My country my pride"</w:t>
+      </w:r>
+      <w:r>
+        <w:rPr>
+          <w:rFonts w:ascii="Times New Roman" w:hAnsi="Times New Roman" w:cs="Times New Roman"/>
+        </w:rPr>
+        <w:br/>
+      </w:r>
+      <w:r>
+        <w:rPr>
+          <w:rFonts w:ascii="Times New Roman" w:hAnsi="Times New Roman" w:cs="Times New Roman"/>
+        </w:rPr>
+        <w:t xml:space="preserve">2. </w:t>
+      </w:r>
+      <w:r>
+        <w:rPr>
+          <w:rFonts w:ascii="Times New Roman" w:hAnsi="Times New Roman" w:cs="Times New Roman"/>
+        </w:rPr>
+        <w:t>Solve question number 5 and 6 of first term question paper</w:t>
+      </w:r>
+    </w:p>
+    <w:p>
+      <w:pPr>
+        <w:spacing w:after="0" w:line="240" w:lineRule="auto"/>
+        <w:rPr>
+          <w:rFonts w:ascii="Times New Roman" w:hAnsi="Times New Roman" w:cs="Times New Roman"/>
+        </w:rPr>
+      </w:pPr>
+      <w:r>
+        <w:rPr>
+          <w:rFonts w:ascii="Times New Roman" w:hAnsi="Times New Roman" w:cs="Times New Roman"/>
+          <w:b/>
+          <w:bCs/>
+          <w:sz w:val="28"/>
+          <w:szCs w:val="28"/>
+        </w:rPr>
+        <w:t xml:space="preserve">Subject: </w:t>
+      </w:r>
+      <w:r>
+        <w:rPr>
+          <w:rFonts w:ascii="Times New Roman" w:hAnsi="Times New Roman" w:cs="Times New Roman"/>
+          <w:b/>
+          <w:bCs/>
+          <w:sz w:val="28"/>
+          <w:szCs w:val="28"/>
+        </w:rPr>
+        <w:t>Environment Science</w:t>
+      </w:r>
+    </w:p>
+    <w:p>
+      <w:pPr>
+        <w:spacing w:after="0" w:line="240" w:lineRule="auto"/>
+        <w:ind w:left="432"/>
+        <w:rPr>
+          <w:rFonts w:ascii="Times New Roman" w:hAnsi="Times New Roman" w:cs="Times New Roman"/>
+        </w:rPr>
+      </w:pPr>
+      <w:r>
+        <w:rPr>
+          <w:rFonts w:ascii="Times New Roman" w:hAnsi="Times New Roman" w:cs="Times New Roman"/>
+        </w:rPr>
+        <w:t xml:space="preserve">1. </w:t>
+      </w:r>
+      <w:r>
+        <w:rPr>
+          <w:rFonts w:ascii="Times New Roman" w:hAnsi="Times New Roman" w:cs="Times New Roman"/>
+        </w:rPr>
+        <w:t>Complete notes of every lesson which are taught up to first term exam</w:t>
+      </w:r>
+      <w:r>
+        <w:rPr>
+          <w:rFonts w:ascii="Times New Roman" w:hAnsi="Times New Roman" w:cs="Times New Roman"/>
+        </w:rPr>
+        <w:t>.</w:t>
+      </w:r>
+    </w:p>
+    <w:p>
+      <w:pPr>
+        <w:spacing w:after="0" w:line="240" w:lineRule="auto"/>
+        <w:rPr>
+          <w:rFonts w:ascii="Times New Roman" w:hAnsi="Times New Roman" w:cs="Times New Roman"/>
+        </w:rPr>
+      </w:pPr>
+      <w:r>
+        <w:rPr>
+          <w:rFonts w:ascii="Times New Roman" w:hAnsi="Times New Roman" w:cs="Times New Roman"/>
+          <w:b/>
+          <w:bCs/>
+          <w:sz w:val="28"/>
+          <w:szCs w:val="28"/>
+        </w:rPr>
+        <w:t xml:space="preserve">Subject: </w:t>
+      </w:r>
+      <w:r>
+        <w:rPr>
+          <w:rFonts w:ascii="Times New Roman" w:hAnsi="Times New Roman" w:cs="Times New Roman"/>
+          <w:b/>
+          <w:bCs/>
+          <w:sz w:val="28"/>
+          <w:szCs w:val="28"/>
+        </w:rPr>
+        <w:t>Nepali</w:t>
+      </w:r>
+    </w:p>
+    <w:p>
+      <w:pPr>
+        <w:spacing w:after="0" w:line="240" w:lineRule="auto"/>
+        <w:ind w:left="432"/>
+        <w:rPr>
+          <w:rFonts w:ascii="Times New Roman" w:hAnsi="Times New Roman" w:cs="Times New Roman"/>
+        </w:rPr>
+      </w:pPr>
+      <w:r>
+        <w:rPr>
+          <w:rFonts w:ascii="Times New Roman" w:hAnsi="Times New Roman" w:cs="Times New Roman"/>
+        </w:rPr>
+        <w:t xml:space="preserve">1. </w:t>
+      </w:r>
+      <w:r>
+        <w:rPr>
+          <w:rFonts w:ascii="Times New Roman" w:hAnsi="Times New Roman" w:cs="Times New Roman"/>
+        </w:rPr>
+        <w:t>Nepali question paper 2082 no.12,13&amp;14</w:t>
+      </w:r>
+    </w:p>
+    <w:p>
+      <w:pPr>
+        <w:spacing w:after="0" w:line="240" w:lineRule="auto"/>
+        <w:rPr>
+          <w:rFonts w:ascii="Times New Roman" w:hAnsi="Times New Roman" w:cs="Times New Roman"/>
+        </w:rPr>
+      </w:pPr>
+    </w:p>
+    <w:p>
+      <w:pPr>
+        <w:spacing w:after="0" w:line="240" w:lineRule="auto"/>
+        <w:jc w:val="center"/>
+        <w:rPr>
+          <w:rFonts w:ascii="Times New Roman" w:hAnsi="Times New Roman" w:cs="Times New Roman"/>
+          <w:b/>
+          <w:bCs/>
+          <w:i/>
+          <w:iCs/>
+          <w:u w:val="single"/>
+        </w:rPr>
+      </w:pPr>
+      <w:r>
+        <w:rPr>
+          <w:rFonts w:ascii="Times New Roman" w:hAnsi="Times New Roman" w:cs="Times New Roman"/>
+          <w:b/>
+          <w:bCs/>
+          <w:i/>
+          <w:iCs/>
+          <w:u w:val="single"/>
+        </w:rPr>
+        <w:t>School will resume from Shawan 7</w:t>
+      </w:r>
+      <w:r>
+        <w:rPr>
+          <w:rFonts w:ascii="Times New Roman" w:hAnsi="Times New Roman" w:cs="Times New Roman"/>
+          <w:b/>
+          <w:bCs/>
+          <w:i/>
+          <w:iCs/>
+          <w:u w:val="single"/>
+          <w:vertAlign w:val="superscript"/>
+        </w:rPr>
+        <w:t>th</w:t>
+      </w:r>
+      <w:r>
+        <w:rPr>
+          <w:rFonts w:ascii="Times New Roman" w:hAnsi="Times New Roman" w:cs="Times New Roman"/>
+          <w:b/>
+          <w:bCs/>
+          <w:i/>
+          <w:iCs/>
+          <w:u w:val="single"/>
+        </w:rPr>
+        <w:t>.</w:t>
+      </w:r>
+    </w:p>
+    <w:p>
+      <w:pPr>
+        <w:spacing w:after="0" w:line="240" w:lineRule="auto"/>
+        <w:jc w:val="center"/>
+        <w:rPr>
+          <w:rFonts w:ascii="Times New Roman" w:hAnsi="Times New Roman" w:cs="Times New Roman"/>
+          <w:b/>
+          <w:bCs/>
+          <w:u w:val="single"/>
+        </w:rPr>
+      </w:pPr>
+    </w:p>
     <w:sectPr>
       <w:pgSz w:w="16838" w:h="11906" w:orient="landscape" w:code="9"/>
-      <w:pgMar w:top="360" w:right="720" w:bottom="720" w:left="720" w:header="720" w:footer="720" w:gutter="0"/>
-      <w:cols w:num="2" w:space="720"/>
+      <w:pgMar w:top="360" w:right="548" w:bottom="720" w:left="720" w:header="720" w:footer="720" w:gutter="0"/>
+      <w:cols w:num="2" w:space="1170"/>
       <w:docGrid w:linePitch="360"/>
     </w:sectPr>
   </w:body>
@@ -945,6 +1909,362 @@
       </w:pPr>
     </w:lvl>
   </w:abstractNum>
+  <w:abstractNum w:abstractNumId="3" w15:restartNumberingAfterBreak="0">
+    <w:nsid w:val="36411C9A"/>
+    <w:multiLevelType w:val="hybridMultilevel"/>
+    <w:tmpl w:val="2938AA1A"/>
+    <w:lvl w:ilvl="0" w:tplc="FFFFFFFF">
+      <w:start w:val="1"/>
+      <w:numFmt w:val="decimal"/>
+      <w:lvlText w:val="%1."/>
+      <w:lvlJc w:val="left"/>
+      <w:pPr>
+        <w:ind w:left="720" w:hanging="360"/>
+      </w:pPr>
+      <w:rPr>
+        <w:rFonts w:hint="default"/>
+      </w:rPr>
+    </w:lvl>
+    <w:lvl w:ilvl="1" w:tplc="FFFFFFFF" w:tentative="1">
+      <w:start w:val="1"/>
+      <w:numFmt w:val="lowerLetter"/>
+      <w:lvlText w:val="%2."/>
+      <w:lvlJc w:val="left"/>
+      <w:pPr>
+        <w:ind w:left="1440" w:hanging="360"/>
+      </w:pPr>
+    </w:lvl>
+    <w:lvl w:ilvl="2" w:tplc="FFFFFFFF" w:tentative="1">
+      <w:start w:val="1"/>
+      <w:numFmt w:val="lowerRoman"/>
+      <w:lvlText w:val="%3."/>
+      <w:lvlJc w:val="right"/>
+      <w:pPr>
+        <w:ind w:left="2160" w:hanging="180"/>
+      </w:pPr>
+    </w:lvl>
+    <w:lvl w:ilvl="3" w:tplc="FFFFFFFF" w:tentative="1">
+      <w:start w:val="1"/>
+      <w:numFmt w:val="decimal"/>
+      <w:lvlText w:val="%4."/>
+      <w:lvlJc w:val="left"/>
+      <w:pPr>
+        <w:ind w:left="2880" w:hanging="360"/>
+      </w:pPr>
+    </w:lvl>
+    <w:lvl w:ilvl="4" w:tplc="FFFFFFFF" w:tentative="1">
+      <w:start w:val="1"/>
+      <w:numFmt w:val="lowerLetter"/>
+      <w:lvlText w:val="%5."/>
+      <w:lvlJc w:val="left"/>
+      <w:pPr>
+        <w:ind w:left="3600" w:hanging="360"/>
+      </w:pPr>
+    </w:lvl>
+    <w:lvl w:ilvl="5" w:tplc="FFFFFFFF" w:tentative="1">
+      <w:start w:val="1"/>
+      <w:numFmt w:val="lowerRoman"/>
+      <w:lvlText w:val="%6."/>
+      <w:lvlJc w:val="right"/>
+      <w:pPr>
+        <w:ind w:left="4320" w:hanging="180"/>
+      </w:pPr>
+    </w:lvl>
+    <w:lvl w:ilvl="6" w:tplc="FFFFFFFF" w:tentative="1">
+      <w:start w:val="1"/>
+      <w:numFmt w:val="decimal"/>
+      <w:lvlText w:val="%7."/>
+      <w:lvlJc w:val="left"/>
+      <w:pPr>
+        <w:ind w:left="5040" w:hanging="360"/>
+      </w:pPr>
+    </w:lvl>
+    <w:lvl w:ilvl="7" w:tplc="FFFFFFFF" w:tentative="1">
+      <w:start w:val="1"/>
+      <w:numFmt w:val="lowerLetter"/>
+      <w:lvlText w:val="%8."/>
+      <w:lvlJc w:val="left"/>
+      <w:pPr>
+        <w:ind w:left="5760" w:hanging="360"/>
+      </w:pPr>
+    </w:lvl>
+    <w:lvl w:ilvl="8" w:tplc="FFFFFFFF" w:tentative="1">
+      <w:start w:val="1"/>
+      <w:numFmt w:val="lowerRoman"/>
+      <w:lvlText w:val="%9."/>
+      <w:lvlJc w:val="right"/>
+      <w:pPr>
+        <w:ind w:left="6480" w:hanging="180"/>
+      </w:pPr>
+    </w:lvl>
+  </w:abstractNum>
+  <w:abstractNum w:abstractNumId="4" w15:restartNumberingAfterBreak="0">
+    <w:nsid w:val="50772962"/>
+    <w:multiLevelType w:val="hybridMultilevel"/>
+    <w:tmpl w:val="3FF28E50"/>
+    <w:lvl w:ilvl="0" w:tplc="0409000F">
+      <w:start w:val="1"/>
+      <w:numFmt w:val="decimal"/>
+      <w:lvlText w:val="%1."/>
+      <w:lvlJc w:val="left"/>
+      <w:pPr>
+        <w:ind w:left="720" w:hanging="360"/>
+      </w:pPr>
+      <w:rPr>
+        <w:rFonts w:hint="default"/>
+      </w:rPr>
+    </w:lvl>
+    <w:lvl w:ilvl="1" w:tplc="04090019" w:tentative="1">
+      <w:start w:val="1"/>
+      <w:numFmt w:val="lowerLetter"/>
+      <w:lvlText w:val="%2."/>
+      <w:lvlJc w:val="left"/>
+      <w:pPr>
+        <w:ind w:left="1440" w:hanging="360"/>
+      </w:pPr>
+    </w:lvl>
+    <w:lvl w:ilvl="2" w:tplc="0409001B" w:tentative="1">
+      <w:start w:val="1"/>
+      <w:numFmt w:val="lowerRoman"/>
+      <w:lvlText w:val="%3."/>
+      <w:lvlJc w:val="right"/>
+      <w:pPr>
+        <w:ind w:left="2160" w:hanging="180"/>
+      </w:pPr>
+    </w:lvl>
+    <w:lvl w:ilvl="3" w:tplc="0409000F" w:tentative="1">
+      <w:start w:val="1"/>
+      <w:numFmt w:val="decimal"/>
+      <w:lvlText w:val="%4."/>
+      <w:lvlJc w:val="left"/>
+      <w:pPr>
+        <w:ind w:left="2880" w:hanging="360"/>
+      </w:pPr>
+    </w:lvl>
+    <w:lvl w:ilvl="4" w:tplc="04090019" w:tentative="1">
+      <w:start w:val="1"/>
+      <w:numFmt w:val="lowerLetter"/>
+      <w:lvlText w:val="%5."/>
+      <w:lvlJc w:val="left"/>
+      <w:pPr>
+        <w:ind w:left="3600" w:hanging="360"/>
+      </w:pPr>
+    </w:lvl>
+    <w:lvl w:ilvl="5" w:tplc="0409001B" w:tentative="1">
+      <w:start w:val="1"/>
+      <w:numFmt w:val="lowerRoman"/>
+      <w:lvlText w:val="%6."/>
+      <w:lvlJc w:val="right"/>
+      <w:pPr>
+        <w:ind w:left="4320" w:hanging="180"/>
+      </w:pPr>
+    </w:lvl>
+    <w:lvl w:ilvl="6" w:tplc="0409000F" w:tentative="1">
+      <w:start w:val="1"/>
+      <w:numFmt w:val="decimal"/>
+      <w:lvlText w:val="%7."/>
+      <w:lvlJc w:val="left"/>
+      <w:pPr>
+        <w:ind w:left="5040" w:hanging="360"/>
+      </w:pPr>
+    </w:lvl>
+    <w:lvl w:ilvl="7" w:tplc="04090019" w:tentative="1">
+      <w:start w:val="1"/>
+      <w:numFmt w:val="lowerLetter"/>
+      <w:lvlText w:val="%8."/>
+      <w:lvlJc w:val="left"/>
+      <w:pPr>
+        <w:ind w:left="5760" w:hanging="360"/>
+      </w:pPr>
+    </w:lvl>
+    <w:lvl w:ilvl="8" w:tplc="0409001B" w:tentative="1">
+      <w:start w:val="1"/>
+      <w:numFmt w:val="lowerRoman"/>
+      <w:lvlText w:val="%9."/>
+      <w:lvlJc w:val="right"/>
+      <w:pPr>
+        <w:ind w:left="6480" w:hanging="180"/>
+      </w:pPr>
+    </w:lvl>
+  </w:abstractNum>
+  <w:abstractNum w:abstractNumId="5" w15:restartNumberingAfterBreak="0">
+    <w:nsid w:val="56B63C72"/>
+    <w:multiLevelType w:val="hybridMultilevel"/>
+    <w:tmpl w:val="14845C94"/>
+    <w:lvl w:ilvl="0" w:tplc="0409000F">
+      <w:start w:val="1"/>
+      <w:numFmt w:val="decimal"/>
+      <w:lvlText w:val="%1."/>
+      <w:lvlJc w:val="left"/>
+      <w:pPr>
+        <w:ind w:left="720" w:hanging="360"/>
+      </w:pPr>
+      <w:rPr>
+        <w:rFonts w:hint="default"/>
+      </w:rPr>
+    </w:lvl>
+    <w:lvl w:ilvl="1" w:tplc="04090019" w:tentative="1">
+      <w:start w:val="1"/>
+      <w:numFmt w:val="lowerLetter"/>
+      <w:lvlText w:val="%2."/>
+      <w:lvlJc w:val="left"/>
+      <w:pPr>
+        <w:ind w:left="1440" w:hanging="360"/>
+      </w:pPr>
+    </w:lvl>
+    <w:lvl w:ilvl="2" w:tplc="0409001B" w:tentative="1">
+      <w:start w:val="1"/>
+      <w:numFmt w:val="lowerRoman"/>
+      <w:lvlText w:val="%3."/>
+      <w:lvlJc w:val="right"/>
+      <w:pPr>
+        <w:ind w:left="2160" w:hanging="180"/>
+      </w:pPr>
+    </w:lvl>
+    <w:lvl w:ilvl="3" w:tplc="0409000F" w:tentative="1">
+      <w:start w:val="1"/>
+      <w:numFmt w:val="decimal"/>
+      <w:lvlText w:val="%4."/>
+      <w:lvlJc w:val="left"/>
+      <w:pPr>
+        <w:ind w:left="2880" w:hanging="360"/>
+      </w:pPr>
+    </w:lvl>
+    <w:lvl w:ilvl="4" w:tplc="04090019" w:tentative="1">
+      <w:start w:val="1"/>
+      <w:numFmt w:val="lowerLetter"/>
+      <w:lvlText w:val="%5."/>
+      <w:lvlJc w:val="left"/>
+      <w:pPr>
+        <w:ind w:left="3600" w:hanging="360"/>
+      </w:pPr>
+    </w:lvl>
+    <w:lvl w:ilvl="5" w:tplc="0409001B" w:tentative="1">
+      <w:start w:val="1"/>
+      <w:numFmt w:val="lowerRoman"/>
+      <w:lvlText w:val="%6."/>
+      <w:lvlJc w:val="right"/>
+      <w:pPr>
+        <w:ind w:left="4320" w:hanging="180"/>
+      </w:pPr>
+    </w:lvl>
+    <w:lvl w:ilvl="6" w:tplc="0409000F" w:tentative="1">
+      <w:start w:val="1"/>
+      <w:numFmt w:val="decimal"/>
+      <w:lvlText w:val="%7."/>
+      <w:lvlJc w:val="left"/>
+      <w:pPr>
+        <w:ind w:left="5040" w:hanging="360"/>
+      </w:pPr>
+    </w:lvl>
+    <w:lvl w:ilvl="7" w:tplc="04090019" w:tentative="1">
+      <w:start w:val="1"/>
+      <w:numFmt w:val="lowerLetter"/>
+      <w:lvlText w:val="%8."/>
+      <w:lvlJc w:val="left"/>
+      <w:pPr>
+        <w:ind w:left="5760" w:hanging="360"/>
+      </w:pPr>
+    </w:lvl>
+    <w:lvl w:ilvl="8" w:tplc="0409001B" w:tentative="1">
+      <w:start w:val="1"/>
+      <w:numFmt w:val="lowerRoman"/>
+      <w:lvlText w:val="%9."/>
+      <w:lvlJc w:val="right"/>
+      <w:pPr>
+        <w:ind w:left="6480" w:hanging="180"/>
+      </w:pPr>
+    </w:lvl>
+  </w:abstractNum>
+  <w:abstractNum w:abstractNumId="6" w15:restartNumberingAfterBreak="0">
+    <w:nsid w:val="69F769A3"/>
+    <w:multiLevelType w:val="hybridMultilevel"/>
+    <w:tmpl w:val="9DC62B2A"/>
+    <w:lvl w:ilvl="0" w:tplc="0409000F">
+      <w:start w:val="1"/>
+      <w:numFmt w:val="decimal"/>
+      <w:lvlText w:val="%1."/>
+      <w:lvlJc w:val="left"/>
+      <w:pPr>
+        <w:ind w:left="720" w:hanging="360"/>
+      </w:pPr>
+      <w:rPr>
+        <w:rFonts w:hint="default"/>
+      </w:rPr>
+    </w:lvl>
+    <w:lvl w:ilvl="1" w:tplc="04090019" w:tentative="1">
+      <w:start w:val="1"/>
+      <w:numFmt w:val="lowerLetter"/>
+      <w:lvlText w:val="%2."/>
+      <w:lvlJc w:val="left"/>
+      <w:pPr>
+        <w:ind w:left="1440" w:hanging="360"/>
+      </w:pPr>
+    </w:lvl>
+    <w:lvl w:ilvl="2" w:tplc="0409001B" w:tentative="1">
+      <w:start w:val="1"/>
+      <w:numFmt w:val="lowerRoman"/>
+      <w:lvlText w:val="%3."/>
+      <w:lvlJc w:val="right"/>
+      <w:pPr>
+        <w:ind w:left="2160" w:hanging="180"/>
+      </w:pPr>
+    </w:lvl>
+    <w:lvl w:ilvl="3" w:tplc="0409000F" w:tentative="1">
+      <w:start w:val="1"/>
+      <w:numFmt w:val="decimal"/>
+      <w:lvlText w:val="%4."/>
+      <w:lvlJc w:val="left"/>
+      <w:pPr>
+        <w:ind w:left="2880" w:hanging="360"/>
+      </w:pPr>
+    </w:lvl>
+    <w:lvl w:ilvl="4" w:tplc="04090019" w:tentative="1">
+      <w:start w:val="1"/>
+      <w:numFmt w:val="lowerLetter"/>
+      <w:lvlText w:val="%5."/>
+      <w:lvlJc w:val="left"/>
+      <w:pPr>
+        <w:ind w:left="3600" w:hanging="360"/>
+      </w:pPr>
+    </w:lvl>
+    <w:lvl w:ilvl="5" w:tplc="0409001B" w:tentative="1">
+      <w:start w:val="1"/>
+      <w:numFmt w:val="lowerRoman"/>
+      <w:lvlText w:val="%6."/>
+      <w:lvlJc w:val="right"/>
+      <w:pPr>
+        <w:ind w:left="4320" w:hanging="180"/>
+      </w:pPr>
+    </w:lvl>
+    <w:lvl w:ilvl="6" w:tplc="0409000F" w:tentative="1">
+      <w:start w:val="1"/>
+      <w:numFmt w:val="decimal"/>
+      <w:lvlText w:val="%7."/>
+      <w:lvlJc w:val="left"/>
+      <w:pPr>
+        <w:ind w:left="5040" w:hanging="360"/>
+      </w:pPr>
+    </w:lvl>
+    <w:lvl w:ilvl="7" w:tplc="04090019" w:tentative="1">
+      <w:start w:val="1"/>
+      <w:numFmt w:val="lowerLetter"/>
+      <w:lvlText w:val="%8."/>
+      <w:lvlJc w:val="left"/>
+      <w:pPr>
+        <w:ind w:left="5760" w:hanging="360"/>
+      </w:pPr>
+    </w:lvl>
+    <w:lvl w:ilvl="8" w:tplc="0409001B" w:tentative="1">
+      <w:start w:val="1"/>
+      <w:numFmt w:val="lowerRoman"/>
+      <w:lvlText w:val="%9."/>
+      <w:lvlJc w:val="right"/>
+      <w:pPr>
+        <w:ind w:left="6480" w:hanging="180"/>
+      </w:pPr>
+    </w:lvl>
+  </w:abstractNum>
   <w:num w:numId="1" w16cid:durableId="105345278">
     <w:abstractNumId w:val="0"/>
   </w:num>
@@ -953,6 +2273,18 @@
   </w:num>
   <w:num w:numId="3" w16cid:durableId="309292793">
     <w:abstractNumId w:val="1"/>
+  </w:num>
+  <w:num w:numId="4" w16cid:durableId="428283543">
+    <w:abstractNumId w:val="6"/>
+  </w:num>
+  <w:num w:numId="5" w16cid:durableId="1868518709">
+    <w:abstractNumId w:val="4"/>
+  </w:num>
+  <w:num w:numId="6" w16cid:durableId="376203414">
+    <w:abstractNumId w:val="5"/>
+  </w:num>
+  <w:num w:numId="7" w16cid:durableId="1959873986">
+    <w:abstractNumId w:val="3"/>
   </w:num>
 </w:numbering>
 </file>
@@ -1356,7 +2688,7 @@
   <w:style w:type="paragraph" w:default="1" w:styleId="Normal">
     <w:name w:val="Normal"/>
     <w:qFormat/>
-    <w:rsid w:val="00994947"/>
+    <w:rsid w:val="00A2267A"/>
     <w:pPr>
       <w:spacing w:after="200" w:line="276" w:lineRule="auto"/>
     </w:pPr>
@@ -1569,6 +2901,7 @@
   <w:style w:type="character" w:default="1" w:styleId="DefaultParagraphFont">
     <w:name w:val="Default Paragraph Font"/>
     <w:uiPriority w:val="1"/>
+    <w:semiHidden/>
     <w:unhideWhenUsed/>
   </w:style>
   <w:style w:type="table" w:default="1" w:styleId="TableNormal">

</xml_diff>